<commit_message>
Se recuerda info basica en doc
</commit_message>
<xml_diff>
--- a/documentacion_sprints/Sprint2_DevelomentSolution.docx
+++ b/documentacion_sprints/Sprint2_DevelomentSolution.docx
@@ -18,6 +18,1071 @@
         </w:rPr>
         <w:t>SUPERMERCADOS FRUVER</w:t>
       </w:r>
+    </w:p>
+    <w:p>
+      <w:pPr>
+        <w:pStyle w:val="Ttulo1"/>
+      </w:pPr>
+      <w:proofErr w:type="spellStart"/>
+      <w:r>
+        <w:t>Development</w:t>
+      </w:r>
+      <w:proofErr w:type="spellEnd"/>
+      <w:r>
+        <w:t xml:space="preserve"> </w:t>
+      </w:r>
+      <w:proofErr w:type="spellStart"/>
+      <w:r>
+        <w:t>Solution</w:t>
+      </w:r>
+      <w:proofErr w:type="spellEnd"/>
+    </w:p>
+    <w:p>
+      <w:pPr>
+        <w:jc w:val="both"/>
+      </w:pPr>
+    </w:p>
+    <w:tbl>
+      <w:tblPr>
+        <w:tblW w:w="8689" w:type="dxa"/>
+        <w:tblInd w:w="-93" w:type="dxa"/>
+        <w:tblBorders>
+          <w:top w:val="single" w:sz="12" w:space="0" w:color="3366C3"/>
+          <w:left w:val="single" w:sz="12" w:space="0" w:color="3366C3"/>
+          <w:bottom w:val="single" w:sz="12" w:space="0" w:color="3366C3"/>
+          <w:right w:val="single" w:sz="12" w:space="0" w:color="3366C3"/>
+          <w:insideH w:val="single" w:sz="12" w:space="0" w:color="3366C3"/>
+          <w:insideV w:val="single" w:sz="12" w:space="0" w:color="3366C3"/>
+        </w:tblBorders>
+        <w:tblLayout w:type="fixed"/>
+        <w:tblLook w:val="0400" w:firstRow="0" w:lastRow="0" w:firstColumn="0" w:lastColumn="0" w:noHBand="0" w:noVBand="1"/>
+      </w:tblPr>
+      <w:tblGrid>
+        <w:gridCol w:w="2095"/>
+        <w:gridCol w:w="2023"/>
+        <w:gridCol w:w="1487"/>
+        <w:gridCol w:w="2360"/>
+        <w:gridCol w:w="724"/>
+      </w:tblGrid>
+      <w:tr>
+        <w:trPr>
+          <w:trHeight w:val="323"/>
+        </w:trPr>
+        <w:tc>
+          <w:tcPr>
+            <w:tcW w:w="2095" w:type="dxa"/>
+            <w:tcBorders>
+              <w:top w:val="single" w:sz="12" w:space="0" w:color="9BBB59"/>
+              <w:left w:val="single" w:sz="12" w:space="0" w:color="9BBB59"/>
+              <w:bottom w:val="single" w:sz="12" w:space="0" w:color="9BBB59"/>
+              <w:right w:val="single" w:sz="12" w:space="0" w:color="9BBB59"/>
+            </w:tcBorders>
+          </w:tcPr>
+          <w:p>
+            <w:pPr>
+              <w:spacing w:after="0" w:line="240" w:lineRule="auto"/>
+              <w:jc w:val="both"/>
+              <w:rPr>
+                <w:b/>
+                <w:color w:val="000000"/>
+              </w:rPr>
+            </w:pPr>
+            <w:r>
+              <w:rPr>
+                <w:b/>
+                <w:color w:val="000000"/>
+              </w:rPr>
+              <w:t>Rol</w:t>
+            </w:r>
+          </w:p>
+        </w:tc>
+        <w:tc>
+          <w:tcPr>
+            <w:tcW w:w="2023" w:type="dxa"/>
+            <w:tcBorders>
+              <w:top w:val="single" w:sz="12" w:space="0" w:color="9BBB59"/>
+              <w:left w:val="single" w:sz="12" w:space="0" w:color="9BBB59"/>
+              <w:bottom w:val="single" w:sz="12" w:space="0" w:color="9BBB59"/>
+              <w:right w:val="single" w:sz="12" w:space="0" w:color="9BBB59"/>
+            </w:tcBorders>
+          </w:tcPr>
+          <w:p>
+            <w:pPr>
+              <w:spacing w:after="0" w:line="240" w:lineRule="auto"/>
+              <w:jc w:val="both"/>
+              <w:rPr>
+                <w:b/>
+                <w:color w:val="000000"/>
+              </w:rPr>
+            </w:pPr>
+            <w:r>
+              <w:rPr>
+                <w:b/>
+                <w:color w:val="000000"/>
+              </w:rPr>
+              <w:t>Nombres y apellidos</w:t>
+            </w:r>
+          </w:p>
+        </w:tc>
+        <w:tc>
+          <w:tcPr>
+            <w:tcW w:w="1487" w:type="dxa"/>
+            <w:tcBorders>
+              <w:top w:val="single" w:sz="12" w:space="0" w:color="9BBB59"/>
+              <w:left w:val="single" w:sz="12" w:space="0" w:color="9BBB59"/>
+              <w:bottom w:val="single" w:sz="12" w:space="0" w:color="9BBB59"/>
+              <w:right w:val="single" w:sz="12" w:space="0" w:color="9BBB59"/>
+            </w:tcBorders>
+            <w:tcMar>
+              <w:top w:w="0" w:type="dxa"/>
+              <w:left w:w="108" w:type="dxa"/>
+              <w:bottom w:w="0" w:type="dxa"/>
+              <w:right w:w="108" w:type="dxa"/>
+            </w:tcMar>
+          </w:tcPr>
+          <w:p>
+            <w:pPr>
+              <w:spacing w:after="0" w:line="240" w:lineRule="auto"/>
+              <w:jc w:val="both"/>
+              <w:rPr>
+                <w:b/>
+                <w:sz w:val="24"/>
+                <w:szCs w:val="24"/>
+              </w:rPr>
+            </w:pPr>
+            <w:r>
+              <w:rPr>
+                <w:b/>
+                <w:color w:val="000000"/>
+              </w:rPr>
+              <w:t>No. de identificación</w:t>
+            </w:r>
+          </w:p>
+        </w:tc>
+        <w:tc>
+          <w:tcPr>
+            <w:tcW w:w="2360" w:type="dxa"/>
+            <w:tcBorders>
+              <w:top w:val="single" w:sz="12" w:space="0" w:color="9BBB59"/>
+              <w:left w:val="single" w:sz="12" w:space="0" w:color="9BBB59"/>
+              <w:bottom w:val="single" w:sz="12" w:space="0" w:color="9BBB59"/>
+              <w:right w:val="single" w:sz="12" w:space="0" w:color="9BBB59"/>
+            </w:tcBorders>
+          </w:tcPr>
+          <w:p>
+            <w:pPr>
+              <w:spacing w:after="0" w:line="240" w:lineRule="auto"/>
+              <w:jc w:val="both"/>
+              <w:rPr>
+                <w:b/>
+                <w:color w:val="000000"/>
+              </w:rPr>
+            </w:pPr>
+            <w:r>
+              <w:rPr>
+                <w:b/>
+                <w:color w:val="000000"/>
+              </w:rPr>
+              <w:t>E-mail</w:t>
+            </w:r>
+          </w:p>
+        </w:tc>
+        <w:tc>
+          <w:tcPr>
+            <w:tcW w:w="724" w:type="dxa"/>
+            <w:tcBorders>
+              <w:top w:val="single" w:sz="12" w:space="0" w:color="9BBB59"/>
+              <w:left w:val="single" w:sz="12" w:space="0" w:color="9BBB59"/>
+              <w:bottom w:val="single" w:sz="12" w:space="0" w:color="9BBB59"/>
+              <w:right w:val="single" w:sz="12" w:space="0" w:color="9BBB59"/>
+            </w:tcBorders>
+          </w:tcPr>
+          <w:p>
+            <w:pPr>
+              <w:spacing w:after="0" w:line="240" w:lineRule="auto"/>
+              <w:jc w:val="both"/>
+              <w:rPr>
+                <w:b/>
+                <w:color w:val="000000"/>
+              </w:rPr>
+            </w:pPr>
+            <w:r>
+              <w:rPr>
+                <w:b/>
+                <w:color w:val="000000"/>
+              </w:rPr>
+              <w:t>Grupo</w:t>
+            </w:r>
+          </w:p>
+        </w:tc>
+      </w:tr>
+      <w:tr>
+        <w:trPr>
+          <w:trHeight w:val="324"/>
+        </w:trPr>
+        <w:tc>
+          <w:tcPr>
+            <w:tcW w:w="2095" w:type="dxa"/>
+            <w:tcBorders>
+              <w:top w:val="single" w:sz="12" w:space="0" w:color="9BBB59"/>
+              <w:left w:val="single" w:sz="12" w:space="0" w:color="9BBB59"/>
+              <w:bottom w:val="single" w:sz="12" w:space="0" w:color="9BBB59"/>
+              <w:right w:val="single" w:sz="12" w:space="0" w:color="9BBB59"/>
+            </w:tcBorders>
+          </w:tcPr>
+          <w:p>
+            <w:pPr>
+              <w:spacing w:after="0" w:line="240" w:lineRule="auto"/>
+              <w:jc w:val="both"/>
+              <w:rPr>
+                <w:b/>
+                <w:color w:val="808080"/>
+              </w:rPr>
+            </w:pPr>
+            <w:r>
+              <w:rPr>
+                <w:b/>
+                <w:color w:val="808080"/>
+              </w:rPr>
+              <w:t xml:space="preserve">Líder del equipo, Scrum </w:t>
+            </w:r>
+            <w:proofErr w:type="gramStart"/>
+            <w:r>
+              <w:rPr>
+                <w:b/>
+                <w:color w:val="808080"/>
+              </w:rPr>
+              <w:t>master</w:t>
+            </w:r>
+            <w:proofErr w:type="gramEnd"/>
+          </w:p>
+        </w:tc>
+        <w:tc>
+          <w:tcPr>
+            <w:tcW w:w="2023" w:type="dxa"/>
+            <w:tcBorders>
+              <w:top w:val="single" w:sz="12" w:space="0" w:color="9BBB59"/>
+              <w:left w:val="single" w:sz="12" w:space="0" w:color="9BBB59"/>
+              <w:bottom w:val="single" w:sz="12" w:space="0" w:color="9BBB59"/>
+              <w:right w:val="single" w:sz="12" w:space="0" w:color="9BBB59"/>
+            </w:tcBorders>
+          </w:tcPr>
+          <w:p>
+            <w:pPr>
+              <w:spacing w:after="0" w:line="240" w:lineRule="auto"/>
+              <w:jc w:val="both"/>
+              <w:rPr>
+                <w:rFonts w:ascii="Arial" w:eastAsia="Arial" w:hAnsi="Arial" w:cs="Arial"/>
+                <w:color w:val="000000"/>
+              </w:rPr>
+            </w:pPr>
+            <w:r>
+              <w:rPr>
+                <w:rFonts w:ascii="Arial" w:eastAsia="Arial" w:hAnsi="Arial" w:cs="Arial"/>
+                <w:color w:val="000000"/>
+              </w:rPr>
+              <w:t>David Baena Castro</w:t>
+            </w:r>
+          </w:p>
+        </w:tc>
+        <w:tc>
+          <w:tcPr>
+            <w:tcW w:w="1487" w:type="dxa"/>
+            <w:tcBorders>
+              <w:top w:val="single" w:sz="12" w:space="0" w:color="9BBB59"/>
+              <w:left w:val="single" w:sz="12" w:space="0" w:color="9BBB59"/>
+              <w:bottom w:val="single" w:sz="12" w:space="0" w:color="9BBB59"/>
+              <w:right w:val="single" w:sz="12" w:space="0" w:color="9BBB59"/>
+            </w:tcBorders>
+            <w:tcMar>
+              <w:top w:w="0" w:type="dxa"/>
+              <w:left w:w="108" w:type="dxa"/>
+              <w:bottom w:w="0" w:type="dxa"/>
+              <w:right w:w="108" w:type="dxa"/>
+            </w:tcMar>
+          </w:tcPr>
+          <w:p>
+            <w:pPr>
+              <w:spacing w:after="0" w:line="240" w:lineRule="auto"/>
+              <w:jc w:val="both"/>
+              <w:rPr>
+                <w:rFonts w:ascii="Arial" w:eastAsia="Arial" w:hAnsi="Arial" w:cs="Arial"/>
+                <w:color w:val="000000"/>
+              </w:rPr>
+            </w:pPr>
+            <w:r>
+              <w:rPr>
+                <w:rFonts w:ascii="Arial" w:eastAsia="Arial" w:hAnsi="Arial" w:cs="Arial"/>
+                <w:color w:val="000000"/>
+              </w:rPr>
+              <w:t>CC 1037636841</w:t>
+            </w:r>
+          </w:p>
+        </w:tc>
+        <w:tc>
+          <w:tcPr>
+            <w:tcW w:w="2360" w:type="dxa"/>
+            <w:tcBorders>
+              <w:top w:val="single" w:sz="12" w:space="0" w:color="9BBB59"/>
+              <w:left w:val="single" w:sz="12" w:space="0" w:color="9BBB59"/>
+              <w:bottom w:val="single" w:sz="12" w:space="0" w:color="9BBB59"/>
+              <w:right w:val="single" w:sz="12" w:space="0" w:color="9BBB59"/>
+            </w:tcBorders>
+          </w:tcPr>
+          <w:p>
+            <w:pPr>
+              <w:spacing w:after="0" w:line="240" w:lineRule="auto"/>
+              <w:jc w:val="both"/>
+              <w:rPr>
+                <w:rFonts w:ascii="Arial" w:eastAsia="Arial" w:hAnsi="Arial" w:cs="Arial"/>
+                <w:color w:val="000000"/>
+              </w:rPr>
+            </w:pPr>
+            <w:hyperlink r:id="rId6" w:history="1">
+              <w:r>
+                <w:rPr>
+                  <w:rFonts w:ascii="Arial" w:eastAsia="Arial" w:hAnsi="Arial" w:cs="Arial"/>
+                  <w:color w:val="000000"/>
+                </w:rPr>
+                <w:t>david16baena@gmail.com</w:t>
+              </w:r>
+            </w:hyperlink>
+          </w:p>
+        </w:tc>
+        <w:tc>
+          <w:tcPr>
+            <w:tcW w:w="724" w:type="dxa"/>
+            <w:tcBorders>
+              <w:top w:val="single" w:sz="12" w:space="0" w:color="9BBB59"/>
+              <w:left w:val="single" w:sz="12" w:space="0" w:color="9BBB59"/>
+              <w:bottom w:val="single" w:sz="12" w:space="0" w:color="9BBB59"/>
+              <w:right w:val="single" w:sz="12" w:space="0" w:color="9BBB59"/>
+            </w:tcBorders>
+            <w:vAlign w:val="center"/>
+          </w:tcPr>
+          <w:p>
+            <w:pPr>
+              <w:spacing w:after="0" w:line="240" w:lineRule="auto"/>
+              <w:jc w:val="both"/>
+              <w:rPr>
+                <w:rFonts w:ascii="Arial" w:eastAsia="Arial" w:hAnsi="Arial" w:cs="Arial"/>
+                <w:color w:val="000000"/>
+              </w:rPr>
+            </w:pPr>
+            <w:r>
+              <w:rPr>
+                <w:rFonts w:ascii="Arial" w:eastAsia="Arial" w:hAnsi="Arial" w:cs="Arial"/>
+                <w:color w:val="000000"/>
+              </w:rPr>
+              <w:t>33-34</w:t>
+            </w:r>
+          </w:p>
+        </w:tc>
+      </w:tr>
+      <w:tr>
+        <w:trPr>
+          <w:trHeight w:val="268"/>
+        </w:trPr>
+        <w:tc>
+          <w:tcPr>
+            <w:tcW w:w="2095" w:type="dxa"/>
+            <w:tcBorders>
+              <w:top w:val="single" w:sz="12" w:space="0" w:color="9BBB59"/>
+              <w:left w:val="single" w:sz="12" w:space="0" w:color="9BBB59"/>
+              <w:bottom w:val="single" w:sz="12" w:space="0" w:color="9BBB59"/>
+              <w:right w:val="single" w:sz="12" w:space="0" w:color="9BBB59"/>
+            </w:tcBorders>
+          </w:tcPr>
+          <w:p>
+            <w:pPr>
+              <w:spacing w:after="0" w:line="240" w:lineRule="auto"/>
+              <w:jc w:val="both"/>
+              <w:rPr>
+                <w:b/>
+                <w:color w:val="808080"/>
+              </w:rPr>
+            </w:pPr>
+            <w:r>
+              <w:rPr>
+                <w:b/>
+                <w:color w:val="808080"/>
+              </w:rPr>
+              <w:t>Diseñador de software</w:t>
+            </w:r>
+          </w:p>
+        </w:tc>
+        <w:tc>
+          <w:tcPr>
+            <w:tcW w:w="2023" w:type="dxa"/>
+            <w:tcBorders>
+              <w:top w:val="single" w:sz="12" w:space="0" w:color="9BBB59"/>
+              <w:left w:val="single" w:sz="12" w:space="0" w:color="9BBB59"/>
+              <w:bottom w:val="single" w:sz="12" w:space="0" w:color="9BBB59"/>
+              <w:right w:val="single" w:sz="12" w:space="0" w:color="9BBB59"/>
+            </w:tcBorders>
+          </w:tcPr>
+          <w:p>
+            <w:pPr>
+              <w:spacing w:after="0" w:line="240" w:lineRule="auto"/>
+              <w:jc w:val="both"/>
+              <w:rPr>
+                <w:rFonts w:ascii="Arial" w:eastAsia="Arial" w:hAnsi="Arial" w:cs="Arial"/>
+                <w:color w:val="000000"/>
+              </w:rPr>
+            </w:pPr>
+            <w:r>
+              <w:rPr>
+                <w:rFonts w:ascii="Arial" w:eastAsia="Arial" w:hAnsi="Arial" w:cs="Arial"/>
+                <w:color w:val="000000"/>
+              </w:rPr>
+              <w:t>Juan Pablo Cardona Torres</w:t>
+            </w:r>
+          </w:p>
+        </w:tc>
+        <w:tc>
+          <w:tcPr>
+            <w:tcW w:w="1487" w:type="dxa"/>
+            <w:tcBorders>
+              <w:top w:val="single" w:sz="12" w:space="0" w:color="9BBB59"/>
+              <w:left w:val="single" w:sz="12" w:space="0" w:color="9BBB59"/>
+              <w:bottom w:val="single" w:sz="12" w:space="0" w:color="9BBB59"/>
+              <w:right w:val="single" w:sz="12" w:space="0" w:color="9BBB59"/>
+            </w:tcBorders>
+            <w:tcMar>
+              <w:top w:w="0" w:type="dxa"/>
+              <w:left w:w="108" w:type="dxa"/>
+              <w:bottom w:w="0" w:type="dxa"/>
+              <w:right w:w="108" w:type="dxa"/>
+            </w:tcMar>
+          </w:tcPr>
+          <w:p>
+            <w:pPr>
+              <w:spacing w:after="0" w:line="240" w:lineRule="auto"/>
+              <w:jc w:val="both"/>
+              <w:rPr>
+                <w:rFonts w:ascii="Arial" w:eastAsia="Arial" w:hAnsi="Arial" w:cs="Arial"/>
+                <w:color w:val="000000"/>
+              </w:rPr>
+            </w:pPr>
+            <w:r>
+              <w:rPr>
+                <w:rFonts w:ascii="Arial" w:eastAsia="Arial" w:hAnsi="Arial" w:cs="Arial"/>
+                <w:color w:val="000000"/>
+              </w:rPr>
+              <w:t>CC 1214713041</w:t>
+            </w:r>
+          </w:p>
+        </w:tc>
+        <w:tc>
+          <w:tcPr>
+            <w:tcW w:w="2360" w:type="dxa"/>
+            <w:tcBorders>
+              <w:top w:val="single" w:sz="12" w:space="0" w:color="9BBB59"/>
+              <w:left w:val="single" w:sz="12" w:space="0" w:color="9BBB59"/>
+              <w:bottom w:val="single" w:sz="12" w:space="0" w:color="9BBB59"/>
+              <w:right w:val="single" w:sz="12" w:space="0" w:color="9BBB59"/>
+            </w:tcBorders>
+          </w:tcPr>
+          <w:p>
+            <w:pPr>
+              <w:spacing w:after="0" w:line="240" w:lineRule="auto"/>
+              <w:jc w:val="both"/>
+              <w:rPr>
+                <w:rFonts w:ascii="Arial" w:eastAsia="Arial" w:hAnsi="Arial" w:cs="Arial"/>
+                <w:color w:val="000000"/>
+              </w:rPr>
+            </w:pPr>
+            <w:hyperlink r:id="rId7" w:history="1">
+              <w:r>
+                <w:rPr>
+                  <w:rFonts w:ascii="Arial" w:eastAsia="Arial" w:hAnsi="Arial" w:cs="Arial"/>
+                  <w:color w:val="000000"/>
+                </w:rPr>
+                <w:t>juan-c16@hotmail.com</w:t>
+              </w:r>
+            </w:hyperlink>
+          </w:p>
+        </w:tc>
+        <w:tc>
+          <w:tcPr>
+            <w:tcW w:w="724" w:type="dxa"/>
+            <w:tcBorders>
+              <w:top w:val="single" w:sz="12" w:space="0" w:color="9BBB59"/>
+              <w:left w:val="single" w:sz="12" w:space="0" w:color="9BBB59"/>
+              <w:bottom w:val="single" w:sz="12" w:space="0" w:color="9BBB59"/>
+              <w:right w:val="single" w:sz="12" w:space="0" w:color="9BBB59"/>
+            </w:tcBorders>
+            <w:vAlign w:val="center"/>
+          </w:tcPr>
+          <w:p>
+            <w:pPr>
+              <w:spacing w:after="0" w:line="240" w:lineRule="auto"/>
+              <w:jc w:val="both"/>
+              <w:rPr>
+                <w:rFonts w:ascii="Arial" w:eastAsia="Arial" w:hAnsi="Arial" w:cs="Arial"/>
+                <w:color w:val="000000"/>
+              </w:rPr>
+            </w:pPr>
+            <w:r>
+              <w:rPr>
+                <w:rFonts w:ascii="Arial" w:eastAsia="Arial" w:hAnsi="Arial" w:cs="Arial"/>
+                <w:color w:val="000000"/>
+              </w:rPr>
+              <w:t>33-34</w:t>
+            </w:r>
+          </w:p>
+        </w:tc>
+      </w:tr>
+      <w:tr>
+        <w:trPr>
+          <w:trHeight w:val="274"/>
+        </w:trPr>
+        <w:tc>
+          <w:tcPr>
+            <w:tcW w:w="2095" w:type="dxa"/>
+            <w:tcBorders>
+              <w:top w:val="single" w:sz="12" w:space="0" w:color="9BBB59"/>
+              <w:left w:val="single" w:sz="12" w:space="0" w:color="9BBB59"/>
+              <w:bottom w:val="single" w:sz="12" w:space="0" w:color="9BBB59"/>
+              <w:right w:val="single" w:sz="12" w:space="0" w:color="9BBB59"/>
+            </w:tcBorders>
+          </w:tcPr>
+          <w:p>
+            <w:pPr>
+              <w:spacing w:after="0" w:line="240" w:lineRule="auto"/>
+              <w:jc w:val="both"/>
+              <w:rPr>
+                <w:b/>
+                <w:color w:val="808080"/>
+              </w:rPr>
+            </w:pPr>
+            <w:r>
+              <w:rPr>
+                <w:b/>
+                <w:color w:val="808080"/>
+              </w:rPr>
+              <w:t>Diseñador UI</w:t>
+            </w:r>
+          </w:p>
+        </w:tc>
+        <w:tc>
+          <w:tcPr>
+            <w:tcW w:w="2023" w:type="dxa"/>
+            <w:tcBorders>
+              <w:top w:val="single" w:sz="12" w:space="0" w:color="9BBB59"/>
+              <w:left w:val="single" w:sz="12" w:space="0" w:color="9BBB59"/>
+              <w:bottom w:val="single" w:sz="12" w:space="0" w:color="9BBB59"/>
+              <w:right w:val="single" w:sz="12" w:space="0" w:color="9BBB59"/>
+            </w:tcBorders>
+          </w:tcPr>
+          <w:p>
+            <w:pPr>
+              <w:spacing w:after="0" w:line="240" w:lineRule="auto"/>
+              <w:jc w:val="both"/>
+              <w:rPr>
+                <w:rFonts w:ascii="Arial" w:eastAsia="Arial" w:hAnsi="Arial" w:cs="Arial"/>
+                <w:color w:val="000000"/>
+              </w:rPr>
+            </w:pPr>
+            <w:r>
+              <w:rPr>
+                <w:rFonts w:ascii="Arial" w:eastAsia="Arial" w:hAnsi="Arial" w:cs="Arial"/>
+                <w:color w:val="000000"/>
+              </w:rPr>
+              <w:t>Andrea Isabel Pérez Días</w:t>
+            </w:r>
+          </w:p>
+        </w:tc>
+        <w:tc>
+          <w:tcPr>
+            <w:tcW w:w="1487" w:type="dxa"/>
+            <w:tcBorders>
+              <w:top w:val="single" w:sz="12" w:space="0" w:color="9BBB59"/>
+              <w:left w:val="single" w:sz="12" w:space="0" w:color="9BBB59"/>
+              <w:bottom w:val="single" w:sz="12" w:space="0" w:color="9BBB59"/>
+              <w:right w:val="single" w:sz="12" w:space="0" w:color="9BBB59"/>
+            </w:tcBorders>
+            <w:tcMar>
+              <w:top w:w="0" w:type="dxa"/>
+              <w:left w:w="108" w:type="dxa"/>
+              <w:bottom w:w="0" w:type="dxa"/>
+              <w:right w:w="108" w:type="dxa"/>
+            </w:tcMar>
+          </w:tcPr>
+          <w:p>
+            <w:pPr>
+              <w:spacing w:after="0" w:line="240" w:lineRule="auto"/>
+              <w:jc w:val="both"/>
+              <w:rPr>
+                <w:rFonts w:ascii="Arial" w:eastAsia="Arial" w:hAnsi="Arial" w:cs="Arial"/>
+                <w:color w:val="000000"/>
+              </w:rPr>
+            </w:pPr>
+            <w:r>
+              <w:rPr>
+                <w:rFonts w:ascii="Arial" w:eastAsia="Arial" w:hAnsi="Arial" w:cs="Arial"/>
+                <w:color w:val="000000"/>
+              </w:rPr>
+              <w:t>CC 1014244261</w:t>
+            </w:r>
+          </w:p>
+        </w:tc>
+        <w:tc>
+          <w:tcPr>
+            <w:tcW w:w="2360" w:type="dxa"/>
+            <w:tcBorders>
+              <w:top w:val="single" w:sz="12" w:space="0" w:color="9BBB59"/>
+              <w:left w:val="single" w:sz="12" w:space="0" w:color="9BBB59"/>
+              <w:bottom w:val="single" w:sz="12" w:space="0" w:color="9BBB59"/>
+              <w:right w:val="single" w:sz="12" w:space="0" w:color="9BBB59"/>
+            </w:tcBorders>
+          </w:tcPr>
+          <w:p>
+            <w:pPr>
+              <w:spacing w:after="0" w:line="240" w:lineRule="auto"/>
+              <w:jc w:val="both"/>
+              <w:rPr>
+                <w:rFonts w:ascii="Arial" w:eastAsia="Arial" w:hAnsi="Arial" w:cs="Arial"/>
+                <w:color w:val="000000"/>
+              </w:rPr>
+            </w:pPr>
+            <w:hyperlink r:id="rId8" w:history="1">
+              <w:r>
+                <w:rPr>
+                  <w:rFonts w:ascii="Arial" w:eastAsia="Arial" w:hAnsi="Arial" w:cs="Arial"/>
+                  <w:color w:val="000000"/>
+                </w:rPr>
+                <w:t>aisabelperezd14@gmail.com</w:t>
+              </w:r>
+            </w:hyperlink>
+          </w:p>
+        </w:tc>
+        <w:tc>
+          <w:tcPr>
+            <w:tcW w:w="724" w:type="dxa"/>
+            <w:tcBorders>
+              <w:top w:val="single" w:sz="12" w:space="0" w:color="9BBB59"/>
+              <w:left w:val="single" w:sz="12" w:space="0" w:color="9BBB59"/>
+              <w:bottom w:val="single" w:sz="12" w:space="0" w:color="9BBB59"/>
+              <w:right w:val="single" w:sz="12" w:space="0" w:color="9BBB59"/>
+            </w:tcBorders>
+            <w:vAlign w:val="center"/>
+          </w:tcPr>
+          <w:p>
+            <w:pPr>
+              <w:spacing w:after="0" w:line="240" w:lineRule="auto"/>
+              <w:jc w:val="both"/>
+              <w:rPr>
+                <w:rFonts w:ascii="Arial" w:eastAsia="Arial" w:hAnsi="Arial" w:cs="Arial"/>
+                <w:color w:val="000000"/>
+              </w:rPr>
+            </w:pPr>
+            <w:r>
+              <w:rPr>
+                <w:rFonts w:ascii="Arial" w:eastAsia="Arial" w:hAnsi="Arial" w:cs="Arial"/>
+                <w:color w:val="000000"/>
+              </w:rPr>
+              <w:t>33-34</w:t>
+            </w:r>
+          </w:p>
+        </w:tc>
+      </w:tr>
+      <w:tr>
+        <w:trPr>
+          <w:trHeight w:val="279"/>
+        </w:trPr>
+        <w:tc>
+          <w:tcPr>
+            <w:tcW w:w="2095" w:type="dxa"/>
+            <w:tcBorders>
+              <w:top w:val="single" w:sz="12" w:space="0" w:color="9BBB59"/>
+              <w:left w:val="single" w:sz="12" w:space="0" w:color="9BBB59"/>
+              <w:bottom w:val="single" w:sz="12" w:space="0" w:color="9BBB59"/>
+              <w:right w:val="single" w:sz="12" w:space="0" w:color="9BBB59"/>
+            </w:tcBorders>
+          </w:tcPr>
+          <w:p>
+            <w:pPr>
+              <w:spacing w:after="0" w:line="240" w:lineRule="auto"/>
+              <w:jc w:val="both"/>
+              <w:rPr>
+                <w:b/>
+                <w:color w:val="808080"/>
+              </w:rPr>
+            </w:pPr>
+            <w:proofErr w:type="spellStart"/>
+            <w:r>
+              <w:rPr>
+                <w:b/>
+                <w:color w:val="808080"/>
+              </w:rPr>
+              <w:t>Tester</w:t>
+            </w:r>
+            <w:proofErr w:type="spellEnd"/>
+          </w:p>
+        </w:tc>
+        <w:tc>
+          <w:tcPr>
+            <w:tcW w:w="2023" w:type="dxa"/>
+            <w:tcBorders>
+              <w:top w:val="single" w:sz="12" w:space="0" w:color="9BBB59"/>
+              <w:left w:val="single" w:sz="12" w:space="0" w:color="9BBB59"/>
+              <w:bottom w:val="single" w:sz="12" w:space="0" w:color="9BBB59"/>
+              <w:right w:val="single" w:sz="12" w:space="0" w:color="9BBB59"/>
+            </w:tcBorders>
+          </w:tcPr>
+          <w:p>
+            <w:pPr>
+              <w:spacing w:after="0" w:line="240" w:lineRule="auto"/>
+              <w:jc w:val="both"/>
+              <w:rPr>
+                <w:rFonts w:ascii="Arial" w:eastAsia="Arial" w:hAnsi="Arial" w:cs="Arial"/>
+                <w:color w:val="000000"/>
+              </w:rPr>
+            </w:pPr>
+            <w:r>
+              <w:rPr>
+                <w:rFonts w:ascii="Arial" w:eastAsia="Arial" w:hAnsi="Arial" w:cs="Arial"/>
+                <w:color w:val="000000"/>
+              </w:rPr>
+              <w:t>Wilmar Arley Zapata Villa</w:t>
+            </w:r>
+          </w:p>
+        </w:tc>
+        <w:tc>
+          <w:tcPr>
+            <w:tcW w:w="1487" w:type="dxa"/>
+            <w:tcBorders>
+              <w:top w:val="single" w:sz="12" w:space="0" w:color="9BBB59"/>
+              <w:left w:val="single" w:sz="12" w:space="0" w:color="9BBB59"/>
+              <w:bottom w:val="single" w:sz="12" w:space="0" w:color="9BBB59"/>
+              <w:right w:val="single" w:sz="12" w:space="0" w:color="9BBB59"/>
+            </w:tcBorders>
+            <w:tcMar>
+              <w:top w:w="0" w:type="dxa"/>
+              <w:left w:w="108" w:type="dxa"/>
+              <w:bottom w:w="0" w:type="dxa"/>
+              <w:right w:w="108" w:type="dxa"/>
+            </w:tcMar>
+          </w:tcPr>
+          <w:p>
+            <w:pPr>
+              <w:spacing w:after="0" w:line="240" w:lineRule="auto"/>
+              <w:jc w:val="both"/>
+              <w:rPr>
+                <w:rFonts w:ascii="Arial" w:eastAsia="Arial" w:hAnsi="Arial" w:cs="Arial"/>
+                <w:color w:val="000000"/>
+              </w:rPr>
+            </w:pPr>
+            <w:r>
+              <w:rPr>
+                <w:rFonts w:ascii="Arial" w:eastAsia="Arial" w:hAnsi="Arial" w:cs="Arial"/>
+                <w:color w:val="000000"/>
+              </w:rPr>
+              <w:t>CC 15446089</w:t>
+            </w:r>
+          </w:p>
+        </w:tc>
+        <w:tc>
+          <w:tcPr>
+            <w:tcW w:w="2360" w:type="dxa"/>
+            <w:tcBorders>
+              <w:top w:val="single" w:sz="12" w:space="0" w:color="9BBB59"/>
+              <w:left w:val="single" w:sz="12" w:space="0" w:color="9BBB59"/>
+              <w:bottom w:val="single" w:sz="12" w:space="0" w:color="9BBB59"/>
+              <w:right w:val="single" w:sz="12" w:space="0" w:color="9BBB59"/>
+            </w:tcBorders>
+          </w:tcPr>
+          <w:p>
+            <w:pPr>
+              <w:spacing w:after="0" w:line="240" w:lineRule="auto"/>
+              <w:jc w:val="both"/>
+              <w:rPr>
+                <w:rFonts w:ascii="Arial" w:eastAsia="Arial" w:hAnsi="Arial" w:cs="Arial"/>
+                <w:color w:val="000000"/>
+              </w:rPr>
+            </w:pPr>
+            <w:hyperlink r:id="rId9" w:history="1">
+              <w:r>
+                <w:rPr>
+                  <w:rFonts w:ascii="Arial" w:eastAsia="Arial" w:hAnsi="Arial" w:cs="Arial"/>
+                  <w:color w:val="000000"/>
+                </w:rPr>
+                <w:t>carewaz23@hotmail.com</w:t>
+              </w:r>
+            </w:hyperlink>
+          </w:p>
+        </w:tc>
+        <w:tc>
+          <w:tcPr>
+            <w:tcW w:w="724" w:type="dxa"/>
+            <w:tcBorders>
+              <w:top w:val="single" w:sz="12" w:space="0" w:color="9BBB59"/>
+              <w:left w:val="single" w:sz="12" w:space="0" w:color="9BBB59"/>
+              <w:bottom w:val="single" w:sz="12" w:space="0" w:color="9BBB59"/>
+              <w:right w:val="single" w:sz="12" w:space="0" w:color="9BBB59"/>
+            </w:tcBorders>
+            <w:vAlign w:val="center"/>
+          </w:tcPr>
+          <w:p>
+            <w:pPr>
+              <w:spacing w:after="0" w:line="240" w:lineRule="auto"/>
+              <w:jc w:val="both"/>
+              <w:rPr>
+                <w:rFonts w:ascii="Arial" w:eastAsia="Arial" w:hAnsi="Arial" w:cs="Arial"/>
+                <w:color w:val="000000"/>
+              </w:rPr>
+            </w:pPr>
+            <w:r>
+              <w:rPr>
+                <w:rFonts w:ascii="Arial" w:eastAsia="Arial" w:hAnsi="Arial" w:cs="Arial"/>
+                <w:color w:val="000000"/>
+              </w:rPr>
+              <w:t>33-34</w:t>
+            </w:r>
+          </w:p>
+        </w:tc>
+      </w:tr>
+      <w:tr>
+        <w:trPr>
+          <w:trHeight w:val="142"/>
+        </w:trPr>
+        <w:tc>
+          <w:tcPr>
+            <w:tcW w:w="2095" w:type="dxa"/>
+            <w:tcBorders>
+              <w:top w:val="single" w:sz="12" w:space="0" w:color="9BBB59"/>
+              <w:left w:val="single" w:sz="12" w:space="0" w:color="9BBB59"/>
+              <w:bottom w:val="single" w:sz="12" w:space="0" w:color="9BBB59"/>
+              <w:right w:val="single" w:sz="12" w:space="0" w:color="9BBB59"/>
+            </w:tcBorders>
+          </w:tcPr>
+          <w:p>
+            <w:pPr>
+              <w:spacing w:after="0" w:line="240" w:lineRule="auto"/>
+              <w:jc w:val="both"/>
+              <w:rPr>
+                <w:b/>
+                <w:color w:val="808080"/>
+              </w:rPr>
+            </w:pPr>
+            <w:r>
+              <w:rPr>
+                <w:b/>
+                <w:color w:val="808080"/>
+              </w:rPr>
+              <w:t>Administrador configuración</w:t>
+            </w:r>
+          </w:p>
+        </w:tc>
+        <w:tc>
+          <w:tcPr>
+            <w:tcW w:w="2023" w:type="dxa"/>
+            <w:tcBorders>
+              <w:top w:val="single" w:sz="12" w:space="0" w:color="9BBB59"/>
+              <w:left w:val="single" w:sz="12" w:space="0" w:color="9BBB59"/>
+              <w:bottom w:val="single" w:sz="12" w:space="0" w:color="9BBB59"/>
+              <w:right w:val="single" w:sz="12" w:space="0" w:color="9BBB59"/>
+            </w:tcBorders>
+          </w:tcPr>
+          <w:p>
+            <w:pPr>
+              <w:spacing w:after="0" w:line="240" w:lineRule="auto"/>
+              <w:jc w:val="both"/>
+              <w:rPr>
+                <w:rFonts w:ascii="Arial" w:eastAsia="Arial" w:hAnsi="Arial" w:cs="Arial"/>
+                <w:color w:val="000000"/>
+              </w:rPr>
+            </w:pPr>
+            <w:r>
+              <w:rPr>
+                <w:rFonts w:ascii="Arial" w:eastAsia="Arial" w:hAnsi="Arial" w:cs="Arial"/>
+                <w:color w:val="000000"/>
+              </w:rPr>
+              <w:t xml:space="preserve">Geraldine Álvarez </w:t>
+            </w:r>
+            <w:proofErr w:type="spellStart"/>
+            <w:r>
+              <w:rPr>
+                <w:rFonts w:ascii="Arial" w:eastAsia="Arial" w:hAnsi="Arial" w:cs="Arial"/>
+                <w:color w:val="000000"/>
+              </w:rPr>
+              <w:t>Chabur</w:t>
+            </w:r>
+            <w:proofErr w:type="spellEnd"/>
+          </w:p>
+        </w:tc>
+        <w:tc>
+          <w:tcPr>
+            <w:tcW w:w="1487" w:type="dxa"/>
+            <w:tcBorders>
+              <w:top w:val="single" w:sz="12" w:space="0" w:color="9BBB59"/>
+              <w:left w:val="single" w:sz="12" w:space="0" w:color="9BBB59"/>
+              <w:bottom w:val="single" w:sz="12" w:space="0" w:color="9BBB59"/>
+              <w:right w:val="single" w:sz="12" w:space="0" w:color="9BBB59"/>
+            </w:tcBorders>
+            <w:tcMar>
+              <w:top w:w="0" w:type="dxa"/>
+              <w:left w:w="108" w:type="dxa"/>
+              <w:bottom w:w="0" w:type="dxa"/>
+              <w:right w:w="108" w:type="dxa"/>
+            </w:tcMar>
+          </w:tcPr>
+          <w:p>
+            <w:pPr>
+              <w:spacing w:after="0" w:line="240" w:lineRule="auto"/>
+              <w:jc w:val="both"/>
+              <w:rPr>
+                <w:rFonts w:ascii="Arial" w:eastAsia="Arial" w:hAnsi="Arial" w:cs="Arial"/>
+                <w:color w:val="000000"/>
+              </w:rPr>
+            </w:pPr>
+            <w:r>
+              <w:rPr>
+                <w:rFonts w:ascii="Arial" w:eastAsia="Arial" w:hAnsi="Arial" w:cs="Arial"/>
+                <w:color w:val="000000"/>
+              </w:rPr>
+              <w:t>CC 1003845186</w:t>
+            </w:r>
+          </w:p>
+        </w:tc>
+        <w:tc>
+          <w:tcPr>
+            <w:tcW w:w="2360" w:type="dxa"/>
+            <w:tcBorders>
+              <w:top w:val="single" w:sz="12" w:space="0" w:color="9BBB59"/>
+              <w:left w:val="single" w:sz="12" w:space="0" w:color="9BBB59"/>
+              <w:bottom w:val="single" w:sz="12" w:space="0" w:color="9BBB59"/>
+              <w:right w:val="single" w:sz="12" w:space="0" w:color="9BBB59"/>
+            </w:tcBorders>
+          </w:tcPr>
+          <w:p>
+            <w:pPr>
+              <w:spacing w:after="0" w:line="240" w:lineRule="auto"/>
+              <w:jc w:val="both"/>
+              <w:rPr>
+                <w:rFonts w:ascii="Arial" w:eastAsia="Arial" w:hAnsi="Arial" w:cs="Arial"/>
+                <w:color w:val="000000"/>
+              </w:rPr>
+            </w:pPr>
+            <w:hyperlink r:id="rId10" w:history="1">
+              <w:r>
+                <w:rPr>
+                  <w:rFonts w:ascii="Arial" w:eastAsia="Arial" w:hAnsi="Arial" w:cs="Arial"/>
+                  <w:color w:val="000000"/>
+                </w:rPr>
+                <w:t>geraldinealvarez041@gmail.com</w:t>
+              </w:r>
+            </w:hyperlink>
+          </w:p>
+        </w:tc>
+        <w:tc>
+          <w:tcPr>
+            <w:tcW w:w="724" w:type="dxa"/>
+            <w:tcBorders>
+              <w:top w:val="single" w:sz="12" w:space="0" w:color="9BBB59"/>
+              <w:left w:val="single" w:sz="12" w:space="0" w:color="9BBB59"/>
+              <w:bottom w:val="single" w:sz="12" w:space="0" w:color="9BBB59"/>
+              <w:right w:val="single" w:sz="12" w:space="0" w:color="9BBB59"/>
+            </w:tcBorders>
+            <w:vAlign w:val="center"/>
+          </w:tcPr>
+          <w:p>
+            <w:pPr>
+              <w:spacing w:after="0" w:line="240" w:lineRule="auto"/>
+              <w:jc w:val="both"/>
+              <w:rPr>
+                <w:rFonts w:ascii="Arial" w:eastAsia="Arial" w:hAnsi="Arial" w:cs="Arial"/>
+                <w:color w:val="000000"/>
+              </w:rPr>
+            </w:pPr>
+            <w:r>
+              <w:rPr>
+                <w:rFonts w:ascii="Arial" w:eastAsia="Arial" w:hAnsi="Arial" w:cs="Arial"/>
+                <w:color w:val="000000"/>
+              </w:rPr>
+              <w:t>33-34</w:t>
+            </w:r>
+          </w:p>
+        </w:tc>
+      </w:tr>
+      <w:tr>
+        <w:trPr>
+          <w:trHeight w:val="142"/>
+        </w:trPr>
+        <w:tc>
+          <w:tcPr>
+            <w:tcW w:w="2095" w:type="dxa"/>
+            <w:tcBorders>
+              <w:top w:val="single" w:sz="12" w:space="0" w:color="9BBB59"/>
+              <w:left w:val="single" w:sz="12" w:space="0" w:color="9BBB59"/>
+              <w:bottom w:val="single" w:sz="12" w:space="0" w:color="9BBB59"/>
+              <w:right w:val="single" w:sz="12" w:space="0" w:color="9BBB59"/>
+            </w:tcBorders>
+          </w:tcPr>
+          <w:p>
+            <w:pPr>
+              <w:spacing w:after="0" w:line="240" w:lineRule="auto"/>
+              <w:jc w:val="both"/>
+              <w:rPr>
+                <w:b/>
+                <w:color w:val="808080"/>
+              </w:rPr>
+            </w:pPr>
+            <w:r>
+              <w:rPr>
+                <w:b/>
+                <w:color w:val="808080"/>
+              </w:rPr>
+              <w:t xml:space="preserve">URL </w:t>
+            </w:r>
+            <w:proofErr w:type="spellStart"/>
+            <w:r>
+              <w:rPr>
+                <w:b/>
+                <w:color w:val="808080"/>
+              </w:rPr>
+              <w:t>github</w:t>
+            </w:r>
+            <w:proofErr w:type="spellEnd"/>
+          </w:p>
+        </w:tc>
+        <w:tc>
+          <w:tcPr>
+            <w:tcW w:w="6594" w:type="dxa"/>
+            <w:gridSpan w:val="4"/>
+            <w:tcBorders>
+              <w:top w:val="single" w:sz="12" w:space="0" w:color="9BBB59"/>
+              <w:left w:val="single" w:sz="12" w:space="0" w:color="9BBB59"/>
+              <w:bottom w:val="single" w:sz="12" w:space="0" w:color="9BBB59"/>
+              <w:right w:val="single" w:sz="12" w:space="0" w:color="9BBB59"/>
+            </w:tcBorders>
+          </w:tcPr>
+          <w:p>
+            <w:pPr>
+              <w:spacing w:after="0" w:line="240" w:lineRule="auto"/>
+              <w:jc w:val="both"/>
+              <w:rPr>
+                <w:rFonts w:ascii="Arial" w:eastAsia="Arial" w:hAnsi="Arial" w:cs="Arial"/>
+                <w:color w:val="000000"/>
+              </w:rPr>
+            </w:pPr>
+            <w:r>
+              <w:rPr>
+                <w:rFonts w:ascii="Arial" w:eastAsia="Arial" w:hAnsi="Arial" w:cs="Arial"/>
+                <w:color w:val="000000"/>
+              </w:rPr>
+              <w:t>https://github.com/Development-Solution/Supermercado.git</w:t>
+            </w:r>
+          </w:p>
+        </w:tc>
+      </w:tr>
+    </w:tbl>
+    <w:p>
+      <w:pPr>
+        <w:pStyle w:val="Ttulo1"/>
+        <w:jc w:val="both"/>
+      </w:pPr>
     </w:p>
     <w:p>
       <w:pPr>
@@ -342,6 +1407,10 @@
         <w:jc w:val="center"/>
       </w:pPr>
       <w:r>
+        <w:rPr>
+          <w:noProof/>
+        </w:rPr>
+        <w:lastRenderedPageBreak/>
         <w:drawing>
           <wp:inline distT="0" distB="0" distL="0" distR="0" wp14:anchorId="4355E992" wp14:editId="51EE5024">
             <wp:extent cx="1684166" cy="3314987"/>
@@ -358,7 +1427,7 @@
                     <pic:cNvPicPr/>
                   </pic:nvPicPr>
                   <pic:blipFill>
-                    <a:blip r:embed="rId6"/>
+                    <a:blip r:embed="rId11"/>
                     <a:stretch>
                       <a:fillRect/>
                     </a:stretch>
@@ -385,7 +1454,6 @@
         <w:jc w:val="both"/>
       </w:pPr>
       <w:r>
-        <w:lastRenderedPageBreak/>
         <w:t>Página principal</w:t>
       </w:r>
     </w:p>
@@ -412,6 +1480,9 @@
     </w:p>
     <w:p>
       <w:r>
+        <w:rPr>
+          <w:noProof/>
+        </w:rPr>
         <w:drawing>
           <wp:inline distT="0" distB="0" distL="0" distR="0" wp14:anchorId="764FA4E9" wp14:editId="2C2CE1FB">
             <wp:extent cx="5400040" cy="1910080"/>
@@ -428,7 +1499,7 @@
                     <pic:cNvPicPr/>
                   </pic:nvPicPr>
                   <pic:blipFill>
-                    <a:blip r:embed="rId7"/>
+                    <a:blip r:embed="rId12"/>
                     <a:stretch>
                       <a:fillRect/>
                     </a:stretch>
@@ -455,6 +1526,9 @@
         <w:t xml:space="preserve"> </w:t>
       </w:r>
       <w:r>
+        <w:rPr>
+          <w:noProof/>
+        </w:rPr>
         <w:drawing>
           <wp:inline distT="0" distB="0" distL="0" distR="0" wp14:anchorId="620262DD" wp14:editId="21B92773">
             <wp:extent cx="5400040" cy="1243330"/>
@@ -471,7 +1545,7 @@
                     <pic:cNvPicPr/>
                   </pic:nvPicPr>
                   <pic:blipFill>
-                    <a:blip r:embed="rId8"/>
+                    <a:blip r:embed="rId13"/>
                     <a:stretch>
                       <a:fillRect/>
                     </a:stretch>
@@ -510,14 +1584,7 @@
           <w:b/>
           <w:bCs/>
         </w:rPr>
-        <w:t>La barra de navegación le permitirá seguir navegando como si usted fuera cliente</w:t>
-      </w:r>
-      <w:r>
-        <w:rPr>
-          <w:b/>
-          <w:bCs/>
-        </w:rPr>
-        <w:t>.</w:t>
+        <w:t>La barra de navegación le permitirá seguir navegando como si usted fuera cliente.</w:t>
       </w:r>
     </w:p>
     <w:p>
@@ -533,6 +1600,7 @@
           <w:b/>
           <w:bCs/>
         </w:rPr>
+        <w:lastRenderedPageBreak/>
         <w:t>Imagen 3. Página de lista de productos (cliente)</w:t>
       </w:r>
     </w:p>
@@ -547,6 +1615,7 @@
         <w:rPr>
           <w:b/>
           <w:bCs/>
+          <w:noProof/>
         </w:rPr>
         <w:drawing>
           <wp:inline distT="0" distB="0" distL="0" distR="0" wp14:anchorId="02B3E995" wp14:editId="57986952">
@@ -564,7 +1633,7 @@
                     <pic:cNvPicPr/>
                   </pic:nvPicPr>
                   <pic:blipFill>
-                    <a:blip r:embed="rId9"/>
+                    <a:blip r:embed="rId14"/>
                     <a:stretch>
                       <a:fillRect/>
                     </a:stretch>
@@ -596,43 +1665,12 @@
         <w:jc w:val="both"/>
       </w:pPr>
       <w:r>
-        <w:lastRenderedPageBreak/>
-        <w:t>Carrito</w:t>
-      </w:r>
-      <w:r>
-        <w:t xml:space="preserve"> (Cliente)</w:t>
-      </w:r>
-    </w:p>
-    <w:p>
-      <w:r>
-        <w:t>Si usted entra al</w:t>
-      </w:r>
-      <w:r>
-        <w:t xml:space="preserve"> carrito</w:t>
-      </w:r>
-      <w:r>
-        <w:t xml:space="preserve"> </w:t>
-      </w:r>
-      <w:r>
-        <w:t xml:space="preserve">(sólo podrá hacerlo </w:t>
-      </w:r>
-      <w:r>
-        <w:t>siendo cliente</w:t>
-      </w:r>
-      <w:r>
-        <w:t>)</w:t>
-      </w:r>
-      <w:r>
-        <w:t xml:space="preserve"> podrá observar los productos </w:t>
-      </w:r>
-      <w:r>
-        <w:t>que ha comprado hasta el momento</w:t>
-      </w:r>
-      <w:r>
-        <w:t>. La barra de navegación le permitirá seguir navegando como si usted fuera cliente.</w:t>
-      </w:r>
-      <w:r>
-        <w:t xml:space="preserve"> Note que de cancelar la compra regresará a la página de lista de productos y, de finalizarla, será redirigido a la página principal.</w:t>
+        <w:t>Carrito (Cliente)</w:t>
+      </w:r>
+    </w:p>
+    <w:p>
+      <w:r>
+        <w:t>Si usted entra al carrito (sólo podrá hacerlo siendo cliente) podrá observar los productos que ha comprado hasta el momento. La barra de navegación le permitirá seguir navegando como si usted fuera cliente. Note que de cancelar la compra regresará a la página de lista de productos y, de finalizarla, será redirigido a la página principal.</w:t>
       </w:r>
     </w:p>
     <w:p>
@@ -656,6 +1694,9 @@
         <w:jc w:val="both"/>
       </w:pPr>
       <w:r>
+        <w:rPr>
+          <w:noProof/>
+        </w:rPr>
         <w:drawing>
           <wp:inline distT="0" distB="0" distL="0" distR="0" wp14:anchorId="66612DC6" wp14:editId="2D63419E">
             <wp:extent cx="5400040" cy="2280920"/>
@@ -672,7 +1713,7 @@
                     <pic:cNvPicPr/>
                   </pic:nvPicPr>
                   <pic:blipFill>
-                    <a:blip r:embed="rId10"/>
+                    <a:blip r:embed="rId15"/>
                     <a:stretch>
                       <a:fillRect/>
                     </a:stretch>
@@ -699,38 +1740,19 @@
         <w:jc w:val="both"/>
       </w:pPr>
       <w:r>
-        <w:t>Lista de productos (</w:t>
-      </w:r>
-      <w:r>
-        <w:t>Administrador</w:t>
-      </w:r>
-      <w:r>
-        <w:t>)</w:t>
-      </w:r>
-    </w:p>
-    <w:p>
-      <w:r>
-        <w:t xml:space="preserve">Si usted entra a la lista de productos siendo </w:t>
-      </w:r>
-      <w:r>
-        <w:t>administrador</w:t>
-      </w:r>
-      <w:r>
-        <w:t xml:space="preserve"> podrá observar los productos en inventario, su precio, su nombre, su descripción. </w:t>
-      </w:r>
-      <w:r>
-        <w:rPr>
-          <w:b/>
-          <w:bCs/>
-        </w:rPr>
-        <w:t xml:space="preserve">La barra de navegación le permitirá seguir navegando como si usted fuera </w:t>
-      </w:r>
-      <w:r>
-        <w:rPr>
-          <w:b/>
-          <w:bCs/>
-        </w:rPr>
-        <w:t>administrador</w:t>
+        <w:t>Lista de productos (Administrador)</w:t>
+      </w:r>
+    </w:p>
+    <w:p>
+      <w:r>
+        <w:t xml:space="preserve">Si usted entra a la lista de productos siendo administrador podrá observar los productos en inventario, su precio, su nombre, su descripción. </w:t>
+      </w:r>
+      <w:r>
+        <w:rPr>
+          <w:b/>
+          <w:bCs/>
+        </w:rPr>
+        <w:t>La barra de navegación le permitirá seguir navegando como si usted fuera administrador</w:t>
       </w:r>
       <w:r>
         <w:t>.</w:t>
@@ -749,35 +1771,7 @@
           <w:b/>
           <w:bCs/>
         </w:rPr>
-        <w:t xml:space="preserve">Imagen </w:t>
-      </w:r>
-      <w:r>
-        <w:rPr>
-          <w:b/>
-          <w:bCs/>
-        </w:rPr>
-        <w:t>5</w:t>
-      </w:r>
-      <w:r>
-        <w:rPr>
-          <w:b/>
-          <w:bCs/>
-        </w:rPr>
-        <w:t>. Página de lista de productos (</w:t>
-      </w:r>
-      <w:r>
-        <w:rPr>
-          <w:b/>
-          <w:bCs/>
-        </w:rPr>
-        <w:t>administrador</w:t>
-      </w:r>
-      <w:r>
-        <w:rPr>
-          <w:b/>
-          <w:bCs/>
-        </w:rPr>
-        <w:t>)</w:t>
+        <w:t>Imagen 5. Página de lista de productos (administrador)</w:t>
       </w:r>
     </w:p>
     <w:p>
@@ -785,6 +1779,10 @@
         <w:jc w:val="both"/>
       </w:pPr>
       <w:r>
+        <w:rPr>
+          <w:noProof/>
+        </w:rPr>
+        <w:lastRenderedPageBreak/>
         <w:drawing>
           <wp:inline distT="0" distB="0" distL="0" distR="0" wp14:anchorId="1FC7D6FB" wp14:editId="508F2C2E">
             <wp:extent cx="5400040" cy="2750820"/>
@@ -801,7 +1799,7 @@
                     <pic:cNvPicPr/>
                   </pic:nvPicPr>
                   <pic:blipFill>
-                    <a:blip r:embed="rId11"/>
+                    <a:blip r:embed="rId16"/>
                     <a:stretch>
                       <a:fillRect/>
                     </a:stretch>
@@ -828,10 +1826,7 @@
         <w:jc w:val="both"/>
       </w:pPr>
       <w:r>
-        <w:t>Nuevo producto</w:t>
-      </w:r>
-      <w:r>
-        <w:t xml:space="preserve"> (Administrador)</w:t>
+        <w:t>Nuevo producto (Administrador)</w:t>
       </w:r>
     </w:p>
     <w:p>
@@ -873,7 +1868,6 @@
           <w:b/>
           <w:bCs/>
         </w:rPr>
-        <w:lastRenderedPageBreak/>
         <w:t>Imagen 6. Página de nuevo producto (administrador)</w:t>
       </w:r>
     </w:p>
@@ -882,6 +1876,9 @@
         <w:jc w:val="center"/>
       </w:pPr>
       <w:r>
+        <w:rPr>
+          <w:noProof/>
+        </w:rPr>
         <w:drawing>
           <wp:inline distT="0" distB="0" distL="0" distR="0" wp14:anchorId="6CE0AFAB" wp14:editId="3684F35D">
             <wp:extent cx="5021132" cy="2095500"/>
@@ -898,7 +1895,7 @@
                     <pic:cNvPicPr/>
                   </pic:nvPicPr>
                   <pic:blipFill rotWithShape="1">
-                    <a:blip r:embed="rId12"/>
+                    <a:blip r:embed="rId17"/>
                     <a:srcRect b="18619"/>
                     <a:stretch/>
                   </pic:blipFill>
@@ -939,35 +1936,7 @@
           <w:b/>
           <w:bCs/>
         </w:rPr>
-        <w:t xml:space="preserve">Imagen </w:t>
-      </w:r>
-      <w:r>
-        <w:rPr>
-          <w:b/>
-          <w:bCs/>
-        </w:rPr>
-        <w:t>7</w:t>
-      </w:r>
-      <w:r>
-        <w:rPr>
-          <w:b/>
-          <w:bCs/>
-        </w:rPr>
-        <w:t xml:space="preserve">. </w:t>
-      </w:r>
-      <w:r>
-        <w:rPr>
-          <w:b/>
-          <w:bCs/>
-        </w:rPr>
-        <w:t>Alerta de carga de</w:t>
-      </w:r>
-      <w:r>
-        <w:rPr>
-          <w:b/>
-          <w:bCs/>
-        </w:rPr>
-        <w:t xml:space="preserve"> nuevo producto (administrador)</w:t>
+        <w:t>Imagen 7. Alerta de carga de nuevo producto (administrador)</w:t>
       </w:r>
     </w:p>
     <w:p>
@@ -975,6 +1944,9 @@
         <w:jc w:val="center"/>
       </w:pPr>
       <w:r>
+        <w:rPr>
+          <w:noProof/>
+        </w:rPr>
         <w:drawing>
           <wp:inline distT="0" distB="0" distL="0" distR="0" wp14:anchorId="447B05F7" wp14:editId="7F3BC3CF">
             <wp:extent cx="4586818" cy="1935480"/>
@@ -991,7 +1963,7 @@
                     <pic:cNvPicPr/>
                   </pic:nvPicPr>
                   <pic:blipFill rotWithShape="1">
-                    <a:blip r:embed="rId13"/>
+                    <a:blip r:embed="rId18"/>
                     <a:srcRect b="16217"/>
                     <a:stretch/>
                   </pic:blipFill>
@@ -1025,13 +1997,8 @@
         <w:jc w:val="both"/>
       </w:pPr>
       <w:r>
-        <w:t>Lista de ventas</w:t>
-      </w:r>
-      <w:r>
-        <w:t xml:space="preserve"> </w:t>
-      </w:r>
-      <w:r>
-        <w:t>(Administrador)</w:t>
+        <w:lastRenderedPageBreak/>
+        <w:t>Lista de ventas (Administrador)</w:t>
       </w:r>
     </w:p>
     <w:p>
@@ -1039,13 +2006,7 @@
         <w:jc w:val="both"/>
       </w:pPr>
       <w:r>
-        <w:t xml:space="preserve">Por último, </w:t>
-      </w:r>
-      <w:r>
-        <w:t xml:space="preserve">como administrador, </w:t>
-      </w:r>
-      <w:r>
-        <w:t>usted podrá monitorear el histórico de sus ventas a través de un tablero que se encuentra en Lista de ventas.</w:t>
+        <w:t>Por último, como administrador, usted podrá monitorear el histórico de sus ventas a través de un tablero que se encuentra en Lista de ventas.</w:t>
       </w:r>
     </w:p>
     <w:p>
@@ -1070,6 +2031,9 @@
         <w:jc w:val="both"/>
       </w:pPr>
       <w:r>
+        <w:rPr>
+          <w:noProof/>
+        </w:rPr>
         <w:drawing>
           <wp:inline distT="0" distB="0" distL="0" distR="0" wp14:anchorId="7C13BE65" wp14:editId="6A154FF6">
             <wp:extent cx="5400040" cy="2181860"/>
@@ -1086,7 +2050,7 @@
                     <pic:cNvPicPr/>
                   </pic:nvPicPr>
                   <pic:blipFill>
-                    <a:blip r:embed="rId14"/>
+                    <a:blip r:embed="rId19"/>
                     <a:stretch>
                       <a:fillRect/>
                     </a:stretch>
@@ -1110,10 +2074,7 @@
         <w:t xml:space="preserve"> </w:t>
       </w:r>
       <w:r>
-        <w:t>Volver a la página de inicio</w:t>
-      </w:r>
-      <w:r>
-        <w:t xml:space="preserve"> </w:t>
+        <w:t xml:space="preserve">Volver a la página de inicio </w:t>
       </w:r>
     </w:p>
     <w:p>

</xml_diff>